<commit_message>
documentos grupales jimmy terminados
</commit_message>
<xml_diff>
--- a/reports/Group/D02/Planning and Progress Report - Group.docx
+++ b/reports/Group/D02/Planning and Progress Report - Group.docx
@@ -1879,7 +1879,7 @@
           <w:noProof/>
         </w:rPr>
         <w:drawing>
-          <wp:inline distT="0" distB="0" distL="0" distR="0" wp14:anchorId="18008E00" wp14:editId="5933FAA9">
+          <wp:inline distT="0" distB="0" distL="0" distR="0" wp14:anchorId="18008E00" wp14:editId="29E5D5CC">
             <wp:extent cx="5727700" cy="2778760"/>
             <wp:effectExtent l="0" t="0" r="6350" b="2540"/>
             <wp:docPr id="1635898059" name="Imagen 1" descr="Interfaz de usuario gráfica, Texto&#10;&#10;Descripción generada automáticamente"/>
@@ -2454,10 +2454,10 @@
         <w:t xml:space="preserve">30 </w:t>
       </w:r>
       <w:r>
-        <w:t xml:space="preserve">minutos. Hecha por </w:t>
-      </w:r>
-      <w:r>
-        <w:t>José María Portela Huerta</w:t>
+        <w:t>minutos.</w:t>
+      </w:r>
+      <w:r>
+        <w:t xml:space="preserve"> Realizada de forma grupal.</w:t>
       </w:r>
     </w:p>
     <w:p>
@@ -2593,14 +2593,11 @@
         <w:jc w:val="both"/>
       </w:pPr>
       <w:r>
-        <w:rPr>
-          <w:noProof/>
-        </w:rPr>
         <w:drawing>
-          <wp:inline distT="0" distB="0" distL="0" distR="0" wp14:anchorId="59C8E896" wp14:editId="0B8FB1D7">
-            <wp:extent cx="4791744" cy="1657581"/>
-            <wp:effectExtent l="0" t="0" r="8890" b="0"/>
-            <wp:docPr id="855096918" name="Imagen 1" descr="Captura de pantalla de un celular&#10;&#10;Descripción generada automáticamente"/>
+          <wp:inline distT="0" distB="0" distL="0" distR="0" wp14:anchorId="2E0E151C" wp14:editId="12FBC48D">
+            <wp:extent cx="5727700" cy="1772285"/>
+            <wp:effectExtent l="0" t="0" r="6350" b="0"/>
+            <wp:docPr id="1734596615" name="Imagen 1" descr="Tabla&#10;&#10;Descripción generada automáticamente"/>
             <wp:cNvGraphicFramePr>
               <a:graphicFrameLocks xmlns:a="http://schemas.openxmlformats.org/drawingml/2006/main" noChangeAspect="1"/>
             </wp:cNvGraphicFramePr>
@@ -2608,7 +2605,7 @@
               <a:graphicData uri="http://schemas.openxmlformats.org/drawingml/2006/picture">
                 <pic:pic xmlns:pic="http://schemas.openxmlformats.org/drawingml/2006/picture">
                   <pic:nvPicPr>
-                    <pic:cNvPr id="855096918" name="Imagen 1" descr="Captura de pantalla de un celular&#10;&#10;Descripción generada automáticamente"/>
+                    <pic:cNvPr id="1734596615" name="Imagen 1" descr="Tabla&#10;&#10;Descripción generada automáticamente"/>
                     <pic:cNvPicPr/>
                   </pic:nvPicPr>
                   <pic:blipFill>
@@ -2620,7 +2617,7 @@
                   <pic:spPr>
                     <a:xfrm>
                       <a:off x="0" y="0"/>
-                      <a:ext cx="4791744" cy="1657581"/>
+                      <a:ext cx="5727700" cy="1772285"/>
                     </a:xfrm>
                     <a:prstGeom prst="rect">
                       <a:avLst/>
@@ -2816,7 +2813,7 @@
         <w:t xml:space="preserve"> y se ha populado.</w:t>
       </w:r>
       <w:r>
-        <w:t>.</w:t>
+        <w:t xml:space="preserve"> Tiempo real empleado: 2h</w:t>
       </w:r>
     </w:p>
     <w:p>
@@ -3147,7 +3144,7 @@
           <w:noProof/>
         </w:rPr>
         <w:drawing>
-          <wp:inline distT="0" distB="0" distL="0" distR="0" wp14:anchorId="02EFABC7" wp14:editId="0F44B081">
+          <wp:inline distT="0" distB="0" distL="0" distR="0" wp14:anchorId="02EFABC7" wp14:editId="08C5DE17">
             <wp:extent cx="5727700" cy="2974574"/>
             <wp:effectExtent l="0" t="0" r="6350" b="0"/>
             <wp:docPr id="3" name="Imagen 2" descr="Interfaz de usuario gráfica&#10;&#10;Descripción generada automáticamente con confianza media"/>
@@ -3224,10 +3221,10 @@
         </w:rPr>
         <w:lastRenderedPageBreak/>
         <w:drawing>
-          <wp:inline distT="0" distB="0" distL="0" distR="0" wp14:anchorId="5CE9848C" wp14:editId="2E914CE3">
-            <wp:extent cx="5727700" cy="2985135"/>
-            <wp:effectExtent l="0" t="0" r="6350" b="5715"/>
-            <wp:docPr id="904045706" name="Imagen 1" descr="Gráfico&#10;&#10;Descripción generada automáticamente con confianza media"/>
+          <wp:inline distT="0" distB="0" distL="0" distR="0" wp14:anchorId="084872D0" wp14:editId="305F3A66">
+            <wp:extent cx="5727700" cy="2768600"/>
+            <wp:effectExtent l="0" t="0" r="6350" b="0"/>
+            <wp:docPr id="1218599166" name="Imagen 1" descr="Interfaz de usuario gráfica, Aplicación, Tabla, Excel&#10;&#10;Descripción generada automáticamente"/>
             <wp:cNvGraphicFramePr>
               <a:graphicFrameLocks xmlns:a="http://schemas.openxmlformats.org/drawingml/2006/main" noChangeAspect="1"/>
             </wp:cNvGraphicFramePr>
@@ -3235,7 +3232,7 @@
               <a:graphicData uri="http://schemas.openxmlformats.org/drawingml/2006/picture">
                 <pic:pic xmlns:pic="http://schemas.openxmlformats.org/drawingml/2006/picture">
                   <pic:nvPicPr>
-                    <pic:cNvPr id="904045706" name="Imagen 1" descr="Gráfico&#10;&#10;Descripción generada automáticamente con confianza media"/>
+                    <pic:cNvPr id="1218599166" name="Imagen 1" descr="Interfaz de usuario gráfica, Aplicación, Tabla, Excel&#10;&#10;Descripción generada automáticamente"/>
                     <pic:cNvPicPr/>
                   </pic:nvPicPr>
                   <pic:blipFill>
@@ -3247,7 +3244,7 @@
                   <pic:spPr>
                     <a:xfrm>
                       <a:off x="0" y="0"/>
-                      <a:ext cx="5727700" cy="2985135"/>
+                      <a:ext cx="5727700" cy="2768600"/>
                     </a:xfrm>
                     <a:prstGeom prst="rect">
                       <a:avLst/>
@@ -6967,10 +6964,6 @@
 </file>
 
 <file path=customXml/item1.xml><?xml version="1.0" encoding="utf-8"?>
-<b:Sources xmlns:b="http://schemas.openxmlformats.org/officeDocument/2006/bibliography" xmlns="http://schemas.openxmlformats.org/officeDocument/2006/bibliography" SelectedStyle="\APASixthEditionOfficeOnline.xsl" StyleName="APA" Version="6"/>
-</file>
-
-<file path=customXml/item2.xml><?xml version="1.0" encoding="utf-8"?>
 <ct:contentTypeSchema xmlns:ct="http://schemas.microsoft.com/office/2006/metadata/contentType" xmlns:ma="http://schemas.microsoft.com/office/2006/metadata/properties/metaAttributes" ct:_="" ma:_="" ma:contentTypeName="Document" ma:contentTypeID="0x0101005B2744A0F3C5FC40848CBD71B4D9DAA2" ma:contentTypeVersion="11" ma:contentTypeDescription="Create a new document." ma:contentTypeScope="" ma:versionID="662a5b85ad6b90d67bb4c6e2cba28970">
   <xsd:schema xmlns:xsd="http://www.w3.org/2001/XMLSchema" xmlns:xs="http://www.w3.org/2001/XMLSchema" xmlns:p="http://schemas.microsoft.com/office/2006/metadata/properties" xmlns:ns2="591cd0f8-0474-4738-8401-d714496fe932" xmlns:ns3="65b21f57-044f-4604-801b-76c585a7405c" targetNamespace="http://schemas.microsoft.com/office/2006/metadata/properties" ma:root="true" ma:fieldsID="24c47946baefdf82d282471a30f57fcd" ns2:_="" ns3:_="">
     <xsd:import namespace="591cd0f8-0474-4738-8401-d714496fe932"/>
@@ -7165,7 +7158,20 @@
 </ct:contentTypeSchema>
 </file>
 
+<file path=customXml/item2.xml><?xml version="1.0" encoding="utf-8"?>
+<b:Sources xmlns:b="http://schemas.openxmlformats.org/officeDocument/2006/bibliography" xmlns="http://schemas.openxmlformats.org/officeDocument/2006/bibliography" SelectedStyle="\APASixthEditionOfficeOnline.xsl" StyleName="APA" Version="6"/>
+</file>
+
 <file path=customXml/item3.xml><?xml version="1.0" encoding="utf-8"?>
+<?mso-contentType ?>
+<FormTemplates xmlns="http://schemas.microsoft.com/sharepoint/v3/contenttype/forms">
+  <Display>DocumentLibraryForm</Display>
+  <Edit>DocumentLibraryForm</Edit>
+  <New>DocumentLibraryForm</New>
+</FormTemplates>
+</file>
+
+<file path=customXml/item4.xml><?xml version="1.0" encoding="utf-8"?>
 <p:properties xmlns:p="http://schemas.microsoft.com/office/2006/metadata/properties" xmlns:xsi="http://www.w3.org/2001/XMLSchema-instance" xmlns:pc="http://schemas.microsoft.com/office/infopath/2007/PartnerControls">
   <documentManagement>
     <lcf76f155ced4ddcb4097134ff3c332f xmlns="591cd0f8-0474-4738-8401-d714496fe932">
@@ -7176,24 +7182,7 @@
 </p:properties>
 </file>
 
-<file path=customXml/item4.xml><?xml version="1.0" encoding="utf-8"?>
-<?mso-contentType ?>
-<FormTemplates xmlns="http://schemas.microsoft.com/sharepoint/v3/contenttype/forms">
-  <Display>DocumentLibraryForm</Display>
-  <Edit>DocumentLibraryForm</Edit>
-  <New>DocumentLibraryForm</New>
-</FormTemplates>
-</file>
-
 <file path=customXml/itemProps1.xml><?xml version="1.0" encoding="utf-8"?>
-<ds:datastoreItem xmlns:ds="http://schemas.openxmlformats.org/officeDocument/2006/customXml" ds:itemID="{B3D8B919-3BFC-455B-8F21-59E0A6521532}">
-  <ds:schemaRefs>
-    <ds:schemaRef ds:uri="http://schemas.openxmlformats.org/officeDocument/2006/bibliography"/>
-  </ds:schemaRefs>
-</ds:datastoreItem>
-</file>
-
-<file path=customXml/itemProps2.xml><?xml version="1.0" encoding="utf-8"?>
 <ds:datastoreItem xmlns:ds="http://schemas.openxmlformats.org/officeDocument/2006/customXml" ds:itemID="{264800F3-18FD-4E89-854A-47D151F0A251}">
   <ds:schemaRefs>
     <ds:schemaRef ds:uri="http://schemas.microsoft.com/office/2006/metadata/contentType"/>
@@ -7212,7 +7201,23 @@
 </ds:datastoreItem>
 </file>
 
+<file path=customXml/itemProps2.xml><?xml version="1.0" encoding="utf-8"?>
+<ds:datastoreItem xmlns:ds="http://schemas.openxmlformats.org/officeDocument/2006/customXml" ds:itemID="{B3D8B919-3BFC-455B-8F21-59E0A6521532}">
+  <ds:schemaRefs>
+    <ds:schemaRef ds:uri="http://schemas.openxmlformats.org/officeDocument/2006/bibliography"/>
+  </ds:schemaRefs>
+</ds:datastoreItem>
+</file>
+
 <file path=customXml/itemProps3.xml><?xml version="1.0" encoding="utf-8"?>
+<ds:datastoreItem xmlns:ds="http://schemas.openxmlformats.org/officeDocument/2006/customXml" ds:itemID="{065F5E07-5487-4F28-90FD-A0F9578686E4}">
+  <ds:schemaRefs>
+    <ds:schemaRef ds:uri="http://schemas.microsoft.com/sharepoint/v3/contenttype/forms"/>
+  </ds:schemaRefs>
+</ds:datastoreItem>
+</file>
+
+<file path=customXml/itemProps4.xml><?xml version="1.0" encoding="utf-8"?>
 <ds:datastoreItem xmlns:ds="http://schemas.openxmlformats.org/officeDocument/2006/customXml" ds:itemID="{05AD0F2C-FF07-4655-B2F6-3CB46C47939A}">
   <ds:schemaRefs>
     <ds:schemaRef ds:uri="http://schemas.microsoft.com/office/2006/metadata/properties"/>
@@ -7221,12 +7226,4 @@
     <ds:schemaRef ds:uri="65b21f57-044f-4604-801b-76c585a7405c"/>
   </ds:schemaRefs>
 </ds:datastoreItem>
-</file>
-
-<file path=customXml/itemProps4.xml><?xml version="1.0" encoding="utf-8"?>
-<ds:datastoreItem xmlns:ds="http://schemas.openxmlformats.org/officeDocument/2006/customXml" ds:itemID="{065F5E07-5487-4F28-90FD-A0F9578686E4}">
-  <ds:schemaRefs>
-    <ds:schemaRef ds:uri="http://schemas.microsoft.com/sharepoint/v3/contenttype/forms"/>
-  </ds:schemaRefs>
-</ds:datastoreItem>
 </file>
</xml_diff>

<commit_message>
- Planning report finalizado
Signed-off-by: IsmaelGata <isgatdor@alum.us.es>
</commit_message>
<xml_diff>
--- a/reports/Group/D02/Planning and Progress Report - Group.docx
+++ b/reports/Group/D02/Planning and Progress Report - Group.docx
@@ -187,6 +187,7 @@
           <w:lang w:val="en-GB"/>
         </w:rPr>
       </w:pPr>
+      <w:proofErr w:type="spellStart"/>
       <w:r>
         <w:rPr>
           <w:color w:val="4472C4" w:themeColor="accent1"/>
@@ -194,6 +195,7 @@
         </w:rPr>
         <w:t>Repositorio</w:t>
       </w:r>
+      <w:proofErr w:type="spellEnd"/>
       <w:r>
         <w:rPr>
           <w:color w:val="4472C4" w:themeColor="accent1"/>
@@ -380,8 +382,13 @@
         <w:jc w:val="both"/>
       </w:pPr>
       <w:r>
-        <w:t>Juan José Gómez Borrallo</w:t>
-      </w:r>
+        <w:t xml:space="preserve">Juan José Gómez </w:t>
+      </w:r>
+      <w:proofErr w:type="spellStart"/>
+      <w:r>
+        <w:t>Borrallo</w:t>
+      </w:r>
+      <w:proofErr w:type="spellEnd"/>
       <w:r>
         <w:t xml:space="preserve"> (</w:t>
       </w:r>
@@ -929,7 +936,7 @@
                 <w:noProof/>
                 <w:webHidden/>
               </w:rPr>
-              <w:t>5</w:t>
+              <w:t>6</w:t>
             </w:r>
             <w:r>
               <w:rPr>
@@ -1004,7 +1011,7 @@
                 <w:noProof/>
                 <w:webHidden/>
               </w:rPr>
-              <w:t>5</w:t>
+              <w:t>6</w:t>
             </w:r>
             <w:r>
               <w:rPr>
@@ -1079,7 +1086,7 @@
                 <w:noProof/>
                 <w:webHidden/>
               </w:rPr>
-              <w:t>5</w:t>
+              <w:t>6</w:t>
             </w:r>
             <w:r>
               <w:rPr>
@@ -1154,7 +1161,7 @@
                 <w:noProof/>
                 <w:webHidden/>
               </w:rPr>
-              <w:t>5</w:t>
+              <w:t>6</w:t>
             </w:r>
             <w:r>
               <w:rPr>
@@ -1229,7 +1236,7 @@
                 <w:noProof/>
                 <w:webHidden/>
               </w:rPr>
-              <w:t>6</w:t>
+              <w:t>8</w:t>
             </w:r>
             <w:r>
               <w:rPr>
@@ -1304,7 +1311,7 @@
                 <w:noProof/>
                 <w:webHidden/>
               </w:rPr>
-              <w:t>6</w:t>
+              <w:t>8</w:t>
             </w:r>
             <w:r>
               <w:rPr>
@@ -1778,20 +1785,44 @@
         <w:jc w:val="both"/>
       </w:pPr>
       <w:r>
-        <w:t>Para la planificación del proyecto hemos decidido usar las herramientas de discord, clockify y GitHub Project.</w:t>
-      </w:r>
-    </w:p>
-    <w:p>
-      <w:pPr>
-        <w:jc w:val="both"/>
-      </w:pPr>
-    </w:p>
-    <w:p>
-      <w:pPr>
-        <w:jc w:val="both"/>
-      </w:pPr>
-      <w:r>
-        <w:t>La herramienta de discord nos sirve para comunicarnos textualmente y para poder realizar reuniones de manera telemática.</w:t>
+        <w:t xml:space="preserve">Para la planificación del proyecto hemos decidido usar las herramientas de </w:t>
+      </w:r>
+      <w:proofErr w:type="spellStart"/>
+      <w:r>
+        <w:t>discord</w:t>
+      </w:r>
+      <w:proofErr w:type="spellEnd"/>
+      <w:r>
+        <w:t xml:space="preserve">, </w:t>
+      </w:r>
+      <w:proofErr w:type="spellStart"/>
+      <w:r>
+        <w:t>clockify</w:t>
+      </w:r>
+      <w:proofErr w:type="spellEnd"/>
+      <w:r>
+        <w:t xml:space="preserve"> y GitHub Project.</w:t>
+      </w:r>
+    </w:p>
+    <w:p>
+      <w:pPr>
+        <w:jc w:val="both"/>
+      </w:pPr>
+    </w:p>
+    <w:p>
+      <w:pPr>
+        <w:jc w:val="both"/>
+      </w:pPr>
+      <w:r>
+        <w:t xml:space="preserve">La herramienta de </w:t>
+      </w:r>
+      <w:proofErr w:type="spellStart"/>
+      <w:r>
+        <w:t>discord</w:t>
+      </w:r>
+      <w:proofErr w:type="spellEnd"/>
+      <w:r>
+        <w:t xml:space="preserve"> nos sirve para comunicarnos textualmente y para poder realizar reuniones de manera telemática.</w:t>
       </w:r>
     </w:p>
     <w:p>
@@ -1862,7 +1893,15 @@
         <w:jc w:val="both"/>
       </w:pPr>
       <w:r>
-        <w:t>La herramienta de clockify nos permite obtener el tiempo que hemos dedicado a cada tarea para realizar posteriormente el costo total del desarrollo.</w:t>
+        <w:t xml:space="preserve">La herramienta de </w:t>
+      </w:r>
+      <w:proofErr w:type="spellStart"/>
+      <w:r>
+        <w:t>clockify</w:t>
+      </w:r>
+      <w:proofErr w:type="spellEnd"/>
+      <w:r>
+        <w:t xml:space="preserve"> nos permite obtener el tiempo que hemos dedicado a cada tarea para realizar posteriormente el costo total del desarrollo.</w:t>
       </w:r>
     </w:p>
     <w:p>
@@ -1879,7 +1918,7 @@
           <w:noProof/>
         </w:rPr>
         <w:drawing>
-          <wp:inline distT="0" distB="0" distL="0" distR="0" wp14:anchorId="18008E00" wp14:editId="29E5D5CC">
+          <wp:inline distT="0" distB="0" distL="0" distR="0" wp14:anchorId="18008E00" wp14:editId="5F7FAB02">
             <wp:extent cx="5727700" cy="2778760"/>
             <wp:effectExtent l="0" t="0" r="6350" b="2540"/>
             <wp:docPr id="1635898059" name="Imagen 1" descr="Interfaz de usuario gráfica, Texto&#10;&#10;Descripción generada automáticamente"/>
@@ -2070,9 +2109,11 @@
       <w:r>
         <w:t xml:space="preserve"> Crear clase “</w:t>
       </w:r>
+      <w:proofErr w:type="spellStart"/>
       <w:r>
         <w:t>claim</w:t>
       </w:r>
+      <w:proofErr w:type="spellEnd"/>
       <w:r>
         <w:t xml:space="preserve">” con todos sus atributos. Tiempo estimado 1h </w:t>
       </w:r>
@@ -2107,9 +2148,11 @@
       <w:r>
         <w:t>: Crear clase “</w:t>
       </w:r>
+      <w:proofErr w:type="spellStart"/>
       <w:r>
         <w:t>objective</w:t>
       </w:r>
+      <w:proofErr w:type="spellEnd"/>
       <w:r>
         <w:t xml:space="preserve">” con todos sus atributos. Tiempo estimado 1h min. Asignada </w:t>
       </w:r>
@@ -2142,9 +2185,11 @@
       <w:r>
         <w:t>Crear clase “</w:t>
       </w:r>
+      <w:proofErr w:type="spellStart"/>
       <w:r>
         <w:t>risk</w:t>
       </w:r>
+      <w:proofErr w:type="spellEnd"/>
       <w:r>
         <w:t>” con todos sus atributos. Tiempo estimado 1h 30 min. Asignada</w:t>
       </w:r>
@@ -2173,15 +2218,22 @@
       <w:r>
         <w:t>: Crear clase “</w:t>
       </w:r>
+      <w:proofErr w:type="spellStart"/>
       <w:r>
         <w:t>notice</w:t>
       </w:r>
+      <w:proofErr w:type="spellEnd"/>
       <w:r>
         <w:t>” con todos sus atributos. Tiempo estimado 30 min. Asignada a J</w:t>
       </w:r>
       <w:r>
-        <w:t>uan José Gómez Borrallo</w:t>
-      </w:r>
+        <w:t xml:space="preserve">uan José Gómez </w:t>
+      </w:r>
+      <w:proofErr w:type="spellStart"/>
+      <w:r>
+        <w:t>Borrallo</w:t>
+      </w:r>
+      <w:proofErr w:type="spellEnd"/>
       <w:r>
         <w:t>.</w:t>
       </w:r>
@@ -2305,7 +2357,49 @@
         <w:rPr>
           <w:lang w:val="en-GB"/>
         </w:rPr>
-        <w:t>Crear la configuración de “currency”. Tiempo estimado 30 minutos.</w:t>
+        <w:t xml:space="preserve">Crear la </w:t>
+      </w:r>
+      <w:proofErr w:type="spellStart"/>
+      <w:r>
+        <w:rPr>
+          <w:lang w:val="en-GB"/>
+        </w:rPr>
+        <w:t>configuración</w:t>
+      </w:r>
+      <w:proofErr w:type="spellEnd"/>
+      <w:r>
+        <w:rPr>
+          <w:lang w:val="en-GB"/>
+        </w:rPr>
+        <w:t xml:space="preserve"> de “currency”. Tiempo </w:t>
+      </w:r>
+      <w:proofErr w:type="spellStart"/>
+      <w:r>
+        <w:rPr>
+          <w:lang w:val="en-GB"/>
+        </w:rPr>
+        <w:t>estimado</w:t>
+      </w:r>
+      <w:proofErr w:type="spellEnd"/>
+      <w:r>
+        <w:rPr>
+          <w:lang w:val="en-GB"/>
+        </w:rPr>
+        <w:t xml:space="preserve"> 30 </w:t>
+      </w:r>
+      <w:proofErr w:type="spellStart"/>
+      <w:r>
+        <w:rPr>
+          <w:lang w:val="en-GB"/>
+        </w:rPr>
+        <w:t>minutos</w:t>
+      </w:r>
+      <w:proofErr w:type="spellEnd"/>
+      <w:r>
+        <w:rPr>
+          <w:lang w:val="en-GB"/>
+        </w:rPr>
+        <w:t>.</w:t>
       </w:r>
     </w:p>
     <w:p>
@@ -2326,9 +2420,19 @@
       <w:r>
         <w:t xml:space="preserve">: Crear </w:t>
       </w:r>
-      <w:r>
-        <w:t>analysis report</w:t>
-      </w:r>
+      <w:proofErr w:type="spellStart"/>
+      <w:r>
+        <w:t>analysis</w:t>
+      </w:r>
+      <w:proofErr w:type="spellEnd"/>
+      <w:r>
+        <w:t xml:space="preserve"> </w:t>
+      </w:r>
+      <w:proofErr w:type="spellStart"/>
+      <w:r>
+        <w:t>report</w:t>
+      </w:r>
+      <w:proofErr w:type="spellEnd"/>
       <w:r>
         <w:t xml:space="preserve">”. </w:t>
       </w:r>
@@ -2377,8 +2481,13 @@
         <w:t xml:space="preserve">: Crear “administrator dashboard”. </w:t>
       </w:r>
       <w:r>
-        <w:t>Tiempo estimado 15 minutos. Hecha por Juan José Gómez Borrallo</w:t>
-      </w:r>
+        <w:t xml:space="preserve">Tiempo estimado 15 minutos. Hecha por Juan José Gómez </w:t>
+      </w:r>
+      <w:proofErr w:type="spellStart"/>
+      <w:r>
+        <w:t>Borrallo</w:t>
+      </w:r>
+      <w:proofErr w:type="spellEnd"/>
     </w:p>
     <w:p>
       <w:pPr>
@@ -2416,8 +2525,13 @@
         <w:t>20</w:t>
       </w:r>
       <w:r>
-        <w:t xml:space="preserve"> minutos. Hecha por Juan José Gómez Borrallo</w:t>
-      </w:r>
+        <w:t xml:space="preserve"> minutos. Hecha por Juan José Gómez </w:t>
+      </w:r>
+      <w:proofErr w:type="spellStart"/>
+      <w:r>
+        <w:t>Borrallo</w:t>
+      </w:r>
+      <w:proofErr w:type="spellEnd"/>
     </w:p>
     <w:p>
       <w:pPr>
@@ -2496,11 +2610,24 @@
         <w:t>José</w:t>
       </w:r>
       <w:r>
-        <w:t xml:space="preserve"> Gómez Borrallo: Desarrollador</w:t>
-      </w:r>
-      <w:r>
-        <w:t>, Tester</w:t>
-      </w:r>
+        <w:t xml:space="preserve"> Gómez </w:t>
+      </w:r>
+      <w:proofErr w:type="spellStart"/>
+      <w:r>
+        <w:t>Borrallo</w:t>
+      </w:r>
+      <w:proofErr w:type="spellEnd"/>
+      <w:r>
+        <w:t>: Desarrollador</w:t>
+      </w:r>
+      <w:r>
+        <w:t xml:space="preserve">, </w:t>
+      </w:r>
+      <w:proofErr w:type="spellStart"/>
+      <w:r>
+        <w:t>Tester</w:t>
+      </w:r>
+      <w:proofErr w:type="spellEnd"/>
       <w:r>
         <w:t>.</w:t>
       </w:r>
@@ -2592,12 +2719,17 @@
       <w:pPr>
         <w:jc w:val="both"/>
       </w:pPr>
+    </w:p>
+    <w:p>
+      <w:pPr>
+        <w:jc w:val="center"/>
+      </w:pPr>
       <w:r>
         <w:drawing>
-          <wp:inline distT="0" distB="0" distL="0" distR="0" wp14:anchorId="2E0E151C" wp14:editId="12FBC48D">
-            <wp:extent cx="5727700" cy="1772285"/>
-            <wp:effectExtent l="0" t="0" r="6350" b="0"/>
-            <wp:docPr id="1734596615" name="Imagen 1" descr="Tabla&#10;&#10;Descripción generada automáticamente"/>
+          <wp:inline distT="0" distB="0" distL="0" distR="0" wp14:anchorId="0F5C04C7" wp14:editId="54B8B43C">
+            <wp:extent cx="5059820" cy="1515087"/>
+            <wp:effectExtent l="0" t="0" r="7620" b="9525"/>
+            <wp:docPr id="705458232" name="Imagen 1" descr="Tabla&#10;&#10;Descripción generada automáticamente"/>
             <wp:cNvGraphicFramePr>
               <a:graphicFrameLocks xmlns:a="http://schemas.openxmlformats.org/drawingml/2006/main" noChangeAspect="1"/>
             </wp:cNvGraphicFramePr>
@@ -2605,7 +2737,7 @@
               <a:graphicData uri="http://schemas.openxmlformats.org/drawingml/2006/picture">
                 <pic:pic xmlns:pic="http://schemas.openxmlformats.org/drawingml/2006/picture">
                   <pic:nvPicPr>
-                    <pic:cNvPr id="1734596615" name="Imagen 1" descr="Tabla&#10;&#10;Descripción generada automáticamente"/>
+                    <pic:cNvPr id="705458232" name="Imagen 1" descr="Tabla&#10;&#10;Descripción generada automáticamente"/>
                     <pic:cNvPicPr/>
                   </pic:nvPicPr>
                   <pic:blipFill>
@@ -2617,7 +2749,7 @@
                   <pic:spPr>
                     <a:xfrm>
                       <a:off x="0" y="0"/>
-                      <a:ext cx="5727700" cy="1772285"/>
+                      <a:ext cx="5059820" cy="1515087"/>
                     </a:xfrm>
                     <a:prstGeom prst="rect">
                       <a:avLst/>
@@ -2749,7 +2881,23 @@
         <w:t>Se ha creado correcta</w:t>
       </w:r>
       <w:r>
-        <w:t>mente la clase claim y se ha populado.</w:t>
+        <w:t xml:space="preserve">mente la clase </w:t>
+      </w:r>
+      <w:proofErr w:type="spellStart"/>
+      <w:r>
+        <w:t>claim</w:t>
+      </w:r>
+      <w:proofErr w:type="spellEnd"/>
+      <w:r>
+        <w:t xml:space="preserve"> y se ha </w:t>
+      </w:r>
+      <w:proofErr w:type="spellStart"/>
+      <w:r>
+        <w:t>populado</w:t>
+      </w:r>
+      <w:proofErr w:type="spellEnd"/>
+      <w:r>
+        <w:t>.</w:t>
       </w:r>
       <w:r>
         <w:t xml:space="preserve"> Tiempo real empleado 33m</w:t>
@@ -2777,11 +2925,24 @@
       <w:r>
         <w:t xml:space="preserve">Se ha creado correctamente la clase </w:t>
       </w:r>
+      <w:proofErr w:type="spellStart"/>
       <w:r>
         <w:t>objective</w:t>
       </w:r>
-      <w:r>
-        <w:t xml:space="preserve"> y se ha populado.</w:t>
+      <w:proofErr w:type="spellEnd"/>
+      <w:r>
+        <w:t xml:space="preserve"> y se ha </w:t>
+      </w:r>
+      <w:proofErr w:type="spellStart"/>
+      <w:r>
+        <w:t>populado</w:t>
+      </w:r>
+      <w:proofErr w:type="spellEnd"/>
+      <w:r>
+        <w:t>.</w:t>
+      </w:r>
+      <w:r>
+        <w:t xml:space="preserve"> Tiempo real empleado 4h</w:t>
       </w:r>
     </w:p>
     <w:p>
@@ -2806,11 +2967,21 @@
       <w:r>
         <w:t xml:space="preserve">Se ha creado correctamente la clase </w:t>
       </w:r>
+      <w:proofErr w:type="spellStart"/>
       <w:r>
         <w:t>risk</w:t>
       </w:r>
-      <w:r>
-        <w:t xml:space="preserve"> y se ha populado.</w:t>
+      <w:proofErr w:type="spellEnd"/>
+      <w:r>
+        <w:t xml:space="preserve"> y se ha </w:t>
+      </w:r>
+      <w:proofErr w:type="spellStart"/>
+      <w:r>
+        <w:t>populado</w:t>
+      </w:r>
+      <w:proofErr w:type="spellEnd"/>
+      <w:r>
+        <w:t>.</w:t>
       </w:r>
       <w:r>
         <w:t xml:space="preserve"> Tiempo real empleado: 2h</w:t>
@@ -2838,11 +3009,24 @@
       <w:r>
         <w:t xml:space="preserve">Se ha creado correctamente la clase </w:t>
       </w:r>
+      <w:proofErr w:type="spellStart"/>
       <w:r>
         <w:t>notice</w:t>
       </w:r>
-      <w:r>
-        <w:t xml:space="preserve"> y se ha populado.</w:t>
+      <w:proofErr w:type="spellEnd"/>
+      <w:r>
+        <w:t xml:space="preserve"> y se ha </w:t>
+      </w:r>
+      <w:proofErr w:type="spellStart"/>
+      <w:r>
+        <w:t>populado</w:t>
+      </w:r>
+      <w:proofErr w:type="spellEnd"/>
+      <w:r>
+        <w:t>.</w:t>
+      </w:r>
+      <w:r>
+        <w:t xml:space="preserve"> Tiempo real empleado: 30m</w:t>
       </w:r>
     </w:p>
     <w:p>
@@ -2872,7 +3056,15 @@
         <w:t>banner</w:t>
       </w:r>
       <w:r>
-        <w:t xml:space="preserve"> y se ha populado.</w:t>
+        <w:t xml:space="preserve"> y se ha </w:t>
+      </w:r>
+      <w:proofErr w:type="spellStart"/>
+      <w:r>
+        <w:t>populado</w:t>
+      </w:r>
+      <w:proofErr w:type="spellEnd"/>
+      <w:r>
+        <w:t>.</w:t>
       </w:r>
       <w:r>
         <w:t xml:space="preserve"> Se han empleado 50 minutos.</w:t>
@@ -2947,7 +3139,49 @@
         <w:rPr>
           <w:lang w:val="en-GB"/>
         </w:rPr>
-        <w:t>ha creado la clase de configuracion de “currency”</w:t>
+        <w:t xml:space="preserve">ha </w:t>
+      </w:r>
+      <w:proofErr w:type="spellStart"/>
+      <w:r>
+        <w:rPr>
+          <w:lang w:val="en-GB"/>
+        </w:rPr>
+        <w:t>creado</w:t>
+      </w:r>
+      <w:proofErr w:type="spellEnd"/>
+      <w:r>
+        <w:rPr>
+          <w:lang w:val="en-GB"/>
+        </w:rPr>
+        <w:t xml:space="preserve"> la </w:t>
+      </w:r>
+      <w:proofErr w:type="spellStart"/>
+      <w:r>
+        <w:rPr>
+          <w:lang w:val="en-GB"/>
+        </w:rPr>
+        <w:t>clase</w:t>
+      </w:r>
+      <w:proofErr w:type="spellEnd"/>
+      <w:r>
+        <w:rPr>
+          <w:lang w:val="en-GB"/>
+        </w:rPr>
+        <w:t xml:space="preserve"> de </w:t>
+      </w:r>
+      <w:proofErr w:type="spellStart"/>
+      <w:r>
+        <w:rPr>
+          <w:lang w:val="en-GB"/>
+        </w:rPr>
+        <w:t>configuracion</w:t>
+      </w:r>
+      <w:proofErr w:type="spellEnd"/>
+      <w:r>
+        <w:rPr>
+          <w:lang w:val="en-GB"/>
+        </w:rPr>
+        <w:t xml:space="preserve"> de “currency”</w:t>
       </w:r>
       <w:r>
         <w:rPr>
@@ -2959,7 +3193,21 @@
         <w:rPr>
           <w:lang w:val="en-GB"/>
         </w:rPr>
-        <w:t xml:space="preserve"> Tiempo real empleado. 20m</w:t>
+        <w:t xml:space="preserve"> Tiempo real </w:t>
+      </w:r>
+      <w:proofErr w:type="spellStart"/>
+      <w:r>
+        <w:rPr>
+          <w:lang w:val="en-GB"/>
+        </w:rPr>
+        <w:t>empleado</w:t>
+      </w:r>
+      <w:proofErr w:type="spellEnd"/>
+      <w:r>
+        <w:rPr>
+          <w:lang w:val="en-GB"/>
+        </w:rPr>
+        <w:t>. 20m</w:t>
       </w:r>
     </w:p>
     <w:p>
@@ -2992,7 +3240,55 @@
         <w:rPr>
           <w:lang w:val="en-GB"/>
         </w:rPr>
-        <w:t>Se ha creado el analysis report.</w:t>
+        <w:t xml:space="preserve">Se ha </w:t>
+      </w:r>
+      <w:proofErr w:type="spellStart"/>
+      <w:r>
+        <w:rPr>
+          <w:lang w:val="en-GB"/>
+        </w:rPr>
+        <w:t>creado</w:t>
+      </w:r>
+      <w:proofErr w:type="spellEnd"/>
+      <w:r>
+        <w:rPr>
+          <w:lang w:val="en-GB"/>
+        </w:rPr>
+        <w:t xml:space="preserve"> </w:t>
+      </w:r>
+      <w:proofErr w:type="spellStart"/>
+      <w:r>
+        <w:rPr>
+          <w:lang w:val="en-GB"/>
+        </w:rPr>
+        <w:t>el</w:t>
+      </w:r>
+      <w:proofErr w:type="spellEnd"/>
+      <w:r>
+        <w:rPr>
+          <w:lang w:val="en-GB"/>
+        </w:rPr>
+        <w:t xml:space="preserve"> analysis report.</w:t>
+      </w:r>
+      <w:r>
+        <w:rPr>
+          <w:lang w:val="en-GB"/>
+        </w:rPr>
+        <w:t xml:space="preserve"> Tiempo real </w:t>
+      </w:r>
+      <w:proofErr w:type="spellStart"/>
+      <w:r>
+        <w:rPr>
+          <w:lang w:val="en-GB"/>
+        </w:rPr>
+        <w:t>empleado</w:t>
+      </w:r>
+      <w:proofErr w:type="spellEnd"/>
+      <w:r>
+        <w:rPr>
+          <w:lang w:val="en-GB"/>
+        </w:rPr>
+        <w:t>: 30m</w:t>
       </w:r>
     </w:p>
     <w:p>
@@ -3018,7 +3314,26 @@
         <w:t>Se ha cre</w:t>
       </w:r>
       <w:r>
-        <w:t>ado el administrator dashboard siguiendo las directrices de clase</w:t>
+        <w:t xml:space="preserve">ado el </w:t>
+      </w:r>
+      <w:proofErr w:type="spellStart"/>
+      <w:r>
+        <w:t>administrator</w:t>
+      </w:r>
+      <w:proofErr w:type="spellEnd"/>
+      <w:r>
+        <w:t xml:space="preserve"> </w:t>
+      </w:r>
+      <w:proofErr w:type="spellStart"/>
+      <w:r>
+        <w:t>dashboard</w:t>
+      </w:r>
+      <w:proofErr w:type="spellEnd"/>
+      <w:r>
+        <w:t xml:space="preserve"> siguiendo las directrices de clase</w:t>
+      </w:r>
+      <w:r>
+        <w:t>. Tiempo real estimado: 20m</w:t>
       </w:r>
     </w:p>
     <w:p>
@@ -3051,13 +3366,61 @@
         <w:rPr>
           <w:lang w:val="en-GB"/>
         </w:rPr>
-        <w:t xml:space="preserve">Se ha creado el </w:t>
+        <w:t xml:space="preserve">Se ha </w:t>
+      </w:r>
+      <w:proofErr w:type="spellStart"/>
+      <w:r>
+        <w:rPr>
+          <w:lang w:val="en-GB"/>
+        </w:rPr>
+        <w:t>creado</w:t>
+      </w:r>
+      <w:proofErr w:type="spellEnd"/>
+      <w:r>
+        <w:rPr>
+          <w:lang w:val="en-GB"/>
+        </w:rPr>
+        <w:t xml:space="preserve"> </w:t>
+      </w:r>
+      <w:proofErr w:type="spellStart"/>
+      <w:r>
+        <w:rPr>
+          <w:lang w:val="en-GB"/>
+        </w:rPr>
+        <w:t>el</w:t>
+      </w:r>
+      <w:proofErr w:type="spellEnd"/>
+      <w:r>
+        <w:rPr>
+          <w:lang w:val="en-GB"/>
+        </w:rPr>
+        <w:t xml:space="preserve"> </w:t>
       </w:r>
       <w:r>
         <w:rPr>
           <w:lang w:val="en-GB"/>
         </w:rPr>
         <w:t xml:space="preserve">planning and progress report. </w:t>
+      </w:r>
+      <w:r>
+        <w:rPr>
+          <w:lang w:val="en-GB"/>
+        </w:rPr>
+        <w:t xml:space="preserve">Tiempo real </w:t>
+      </w:r>
+      <w:proofErr w:type="spellStart"/>
+      <w:r>
+        <w:rPr>
+          <w:lang w:val="en-GB"/>
+        </w:rPr>
+        <w:t>estimado</w:t>
+      </w:r>
+      <w:proofErr w:type="spellEnd"/>
+      <w:r>
+        <w:rPr>
+          <w:lang w:val="en-GB"/>
+        </w:rPr>
+        <w:t>: 60m</w:t>
       </w:r>
     </w:p>
     <w:p>
@@ -3085,18 +3448,29 @@
       <w:r>
         <w:t>ado el UML correctamente con todas las clases desarrolladas.</w:t>
       </w:r>
-    </w:p>
-    <w:p>
-      <w:pPr>
-        <w:jc w:val="both"/>
-      </w:pPr>
-    </w:p>
-    <w:p>
-      <w:pPr>
-        <w:jc w:val="both"/>
-      </w:pPr>
-      <w:r>
-        <w:t>Los tiempos han sido monitorizados con la herramienta clokify, ahí hemos definido todas las tareas y registrado el tiempo dedicado a cada una de ellas.</w:t>
+      <w:r>
+        <w:t xml:space="preserve"> Tiempo real estimado 2h</w:t>
+      </w:r>
+    </w:p>
+    <w:p>
+      <w:pPr>
+        <w:jc w:val="both"/>
+      </w:pPr>
+    </w:p>
+    <w:p>
+      <w:pPr>
+        <w:jc w:val="both"/>
+      </w:pPr>
+      <w:r>
+        <w:t xml:space="preserve">Los tiempos han sido monitorizados con la herramienta </w:t>
+      </w:r>
+      <w:proofErr w:type="spellStart"/>
+      <w:r>
+        <w:t>clokify</w:t>
+      </w:r>
+      <w:proofErr w:type="spellEnd"/>
+      <w:r>
+        <w:t>, ahí hemos definido todas las tareas y registrado el tiempo dedicado a cada una de ellas.</w:t>
       </w:r>
     </w:p>
     <w:p>
@@ -3144,7 +3518,7 @@
           <w:noProof/>
         </w:rPr>
         <w:drawing>
-          <wp:inline distT="0" distB="0" distL="0" distR="0" wp14:anchorId="02EFABC7" wp14:editId="08C5DE17">
+          <wp:inline distT="0" distB="0" distL="0" distR="0" wp14:anchorId="02EFABC7" wp14:editId="5E07777C">
             <wp:extent cx="5727700" cy="2974574"/>
             <wp:effectExtent l="0" t="0" r="6350" b="0"/>
             <wp:docPr id="3" name="Imagen 2" descr="Interfaz de usuario gráfica&#10;&#10;Descripción generada automáticamente con confianza media"/>
@@ -3216,15 +3590,12 @@
         <w:jc w:val="both"/>
       </w:pPr>
       <w:r>
-        <w:rPr>
-          <w:noProof/>
-        </w:rPr>
         <w:lastRenderedPageBreak/>
         <w:drawing>
-          <wp:inline distT="0" distB="0" distL="0" distR="0" wp14:anchorId="084872D0" wp14:editId="305F3A66">
-            <wp:extent cx="5727700" cy="2768600"/>
-            <wp:effectExtent l="0" t="0" r="6350" b="0"/>
-            <wp:docPr id="1218599166" name="Imagen 1" descr="Interfaz de usuario gráfica, Aplicación, Tabla, Excel&#10;&#10;Descripción generada automáticamente"/>
+          <wp:inline distT="0" distB="0" distL="0" distR="0" wp14:anchorId="13BFDB5C" wp14:editId="670CB5C4">
+            <wp:extent cx="5727700" cy="1479550"/>
+            <wp:effectExtent l="0" t="0" r="6350" b="6350"/>
+            <wp:docPr id="930070669" name="Imagen 1" descr="Gráfico de barras&#10;&#10;Descripción generada automáticamente"/>
             <wp:cNvGraphicFramePr>
               <a:graphicFrameLocks xmlns:a="http://schemas.openxmlformats.org/drawingml/2006/main" noChangeAspect="1"/>
             </wp:cNvGraphicFramePr>
@@ -3232,7 +3603,7 @@
               <a:graphicData uri="http://schemas.openxmlformats.org/drawingml/2006/picture">
                 <pic:pic xmlns:pic="http://schemas.openxmlformats.org/drawingml/2006/picture">
                   <pic:nvPicPr>
-                    <pic:cNvPr id="1218599166" name="Imagen 1" descr="Interfaz de usuario gráfica, Aplicación, Tabla, Excel&#10;&#10;Descripción generada automáticamente"/>
+                    <pic:cNvPr id="930070669" name="Imagen 1" descr="Gráfico de barras&#10;&#10;Descripción generada automáticamente"/>
                     <pic:cNvPicPr/>
                   </pic:nvPicPr>
                   <pic:blipFill>
@@ -3244,7 +3615,7 @@
                   <pic:spPr>
                     <a:xfrm>
                       <a:off x="0" y="0"/>
-                      <a:ext cx="5727700" cy="2768600"/>
+                      <a:ext cx="5727700" cy="1479550"/>
                     </a:xfrm>
                     <a:prstGeom prst="rect">
                       <a:avLst/>
@@ -6964,6 +7335,10 @@
 </file>
 
 <file path=customXml/item1.xml><?xml version="1.0" encoding="utf-8"?>
+<b:Sources xmlns:b="http://schemas.openxmlformats.org/officeDocument/2006/bibliography" xmlns="http://schemas.openxmlformats.org/officeDocument/2006/bibliography" SelectedStyle="\APASixthEditionOfficeOnline.xsl" StyleName="APA" Version="6"/>
+</file>
+
+<file path=customXml/item2.xml><?xml version="1.0" encoding="utf-8"?>
 <ct:contentTypeSchema xmlns:ct="http://schemas.microsoft.com/office/2006/metadata/contentType" xmlns:ma="http://schemas.microsoft.com/office/2006/metadata/properties/metaAttributes" ct:_="" ma:_="" ma:contentTypeName="Document" ma:contentTypeID="0x0101005B2744A0F3C5FC40848CBD71B4D9DAA2" ma:contentTypeVersion="11" ma:contentTypeDescription="Create a new document." ma:contentTypeScope="" ma:versionID="662a5b85ad6b90d67bb4c6e2cba28970">
   <xsd:schema xmlns:xsd="http://www.w3.org/2001/XMLSchema" xmlns:xs="http://www.w3.org/2001/XMLSchema" xmlns:p="http://schemas.microsoft.com/office/2006/metadata/properties" xmlns:ns2="591cd0f8-0474-4738-8401-d714496fe932" xmlns:ns3="65b21f57-044f-4604-801b-76c585a7405c" targetNamespace="http://schemas.microsoft.com/office/2006/metadata/properties" ma:root="true" ma:fieldsID="24c47946baefdf82d282471a30f57fcd" ns2:_="" ns3:_="">
     <xsd:import namespace="591cd0f8-0474-4738-8401-d714496fe932"/>
@@ -7158,20 +7533,7 @@
 </ct:contentTypeSchema>
 </file>
 
-<file path=customXml/item2.xml><?xml version="1.0" encoding="utf-8"?>
-<b:Sources xmlns:b="http://schemas.openxmlformats.org/officeDocument/2006/bibliography" xmlns="http://schemas.openxmlformats.org/officeDocument/2006/bibliography" SelectedStyle="\APASixthEditionOfficeOnline.xsl" StyleName="APA" Version="6"/>
-</file>
-
 <file path=customXml/item3.xml><?xml version="1.0" encoding="utf-8"?>
-<?mso-contentType ?>
-<FormTemplates xmlns="http://schemas.microsoft.com/sharepoint/v3/contenttype/forms">
-  <Display>DocumentLibraryForm</Display>
-  <Edit>DocumentLibraryForm</Edit>
-  <New>DocumentLibraryForm</New>
-</FormTemplates>
-</file>
-
-<file path=customXml/item4.xml><?xml version="1.0" encoding="utf-8"?>
 <p:properties xmlns:p="http://schemas.microsoft.com/office/2006/metadata/properties" xmlns:xsi="http://www.w3.org/2001/XMLSchema-instance" xmlns:pc="http://schemas.microsoft.com/office/infopath/2007/PartnerControls">
   <documentManagement>
     <lcf76f155ced4ddcb4097134ff3c332f xmlns="591cd0f8-0474-4738-8401-d714496fe932">
@@ -7182,7 +7544,24 @@
 </p:properties>
 </file>
 
+<file path=customXml/item4.xml><?xml version="1.0" encoding="utf-8"?>
+<?mso-contentType ?>
+<FormTemplates xmlns="http://schemas.microsoft.com/sharepoint/v3/contenttype/forms">
+  <Display>DocumentLibraryForm</Display>
+  <Edit>DocumentLibraryForm</Edit>
+  <New>DocumentLibraryForm</New>
+</FormTemplates>
+</file>
+
 <file path=customXml/itemProps1.xml><?xml version="1.0" encoding="utf-8"?>
+<ds:datastoreItem xmlns:ds="http://schemas.openxmlformats.org/officeDocument/2006/customXml" ds:itemID="{B3D8B919-3BFC-455B-8F21-59E0A6521532}">
+  <ds:schemaRefs>
+    <ds:schemaRef ds:uri="http://schemas.openxmlformats.org/officeDocument/2006/bibliography"/>
+  </ds:schemaRefs>
+</ds:datastoreItem>
+</file>
+
+<file path=customXml/itemProps2.xml><?xml version="1.0" encoding="utf-8"?>
 <ds:datastoreItem xmlns:ds="http://schemas.openxmlformats.org/officeDocument/2006/customXml" ds:itemID="{264800F3-18FD-4E89-854A-47D151F0A251}">
   <ds:schemaRefs>
     <ds:schemaRef ds:uri="http://schemas.microsoft.com/office/2006/metadata/contentType"/>
@@ -7201,23 +7580,7 @@
 </ds:datastoreItem>
 </file>
 
-<file path=customXml/itemProps2.xml><?xml version="1.0" encoding="utf-8"?>
-<ds:datastoreItem xmlns:ds="http://schemas.openxmlformats.org/officeDocument/2006/customXml" ds:itemID="{B3D8B919-3BFC-455B-8F21-59E0A6521532}">
-  <ds:schemaRefs>
-    <ds:schemaRef ds:uri="http://schemas.openxmlformats.org/officeDocument/2006/bibliography"/>
-  </ds:schemaRefs>
-</ds:datastoreItem>
-</file>
-
 <file path=customXml/itemProps3.xml><?xml version="1.0" encoding="utf-8"?>
-<ds:datastoreItem xmlns:ds="http://schemas.openxmlformats.org/officeDocument/2006/customXml" ds:itemID="{065F5E07-5487-4F28-90FD-A0F9578686E4}">
-  <ds:schemaRefs>
-    <ds:schemaRef ds:uri="http://schemas.microsoft.com/sharepoint/v3/contenttype/forms"/>
-  </ds:schemaRefs>
-</ds:datastoreItem>
-</file>
-
-<file path=customXml/itemProps4.xml><?xml version="1.0" encoding="utf-8"?>
 <ds:datastoreItem xmlns:ds="http://schemas.openxmlformats.org/officeDocument/2006/customXml" ds:itemID="{05AD0F2C-FF07-4655-B2F6-3CB46C47939A}">
   <ds:schemaRefs>
     <ds:schemaRef ds:uri="http://schemas.microsoft.com/office/2006/metadata/properties"/>
@@ -7226,4 +7589,12 @@
     <ds:schemaRef ds:uri="65b21f57-044f-4604-801b-76c585a7405c"/>
   </ds:schemaRefs>
 </ds:datastoreItem>
+</file>
+
+<file path=customXml/itemProps4.xml><?xml version="1.0" encoding="utf-8"?>
+<ds:datastoreItem xmlns:ds="http://schemas.openxmlformats.org/officeDocument/2006/customXml" ds:itemID="{065F5E07-5487-4F28-90FD-A0F9578686E4}">
+  <ds:schemaRefs>
+    <ds:schemaRef ds:uri="http://schemas.microsoft.com/sharepoint/v3/contenttype/forms"/>
+  </ds:schemaRefs>
+</ds:datastoreItem>
 </file>
</xml_diff>